<commit_message>
pdf version of documentation added.
</commit_message>
<xml_diff>
--- a/Konstruktor.docx
+++ b/Konstruktor.docx
@@ -60,13 +60,16 @@
         </w:rPr>
         <w:t xml:space="preserve"> </w:t>
       </w:r>
-      <w:r>
-        <w:t>GitHub</w:t>
-      </w:r>
-      <w:r>
-        <w:tab/>
-        <w:t>TODO - ADD</w:t>
-      </w:r>
+      <w:hyperlink r:id="rId4" w:history="1">
+        <w:r>
+          <w:rPr>
+            <w:rStyle w:val="Hyperlink"/>
+          </w:rPr>
+          <w:t>https://github.com/valental/Konstruktor</w:t>
+        </w:r>
+      </w:hyperlink>
+      <w:bookmarkStart w:id="0" w:name="_GoBack"/>
+      <w:bookmarkEnd w:id="0"/>
     </w:p>
     <w:p/>
     <w:p>
@@ -291,81 +294,6 @@
             <wp:extent cx="5943600" cy="3341370"/>
             <wp:effectExtent l="19050" t="19050" r="19050" b="11430"/>
             <wp:docPr id="1" name="Picture 1"/>
-            <wp:cNvGraphicFramePr>
-              <a:graphicFrameLocks xmlns:a="http://schemas.openxmlformats.org/drawingml/2006/main" noChangeAspect="1"/>
-            </wp:cNvGraphicFramePr>
-            <a:graphic xmlns:a="http://schemas.openxmlformats.org/drawingml/2006/main">
-              <a:graphicData uri="http://schemas.openxmlformats.org/drawingml/2006/picture">
-                <pic:pic xmlns:pic="http://schemas.openxmlformats.org/drawingml/2006/picture">
-                  <pic:nvPicPr>
-                    <pic:cNvPr id="1" name=""/>
-                    <pic:cNvPicPr/>
-                  </pic:nvPicPr>
-                  <pic:blipFill>
-                    <a:blip r:embed="rId4"/>
-                    <a:stretch>
-                      <a:fillRect/>
-                    </a:stretch>
-                  </pic:blipFill>
-                  <pic:spPr>
-                    <a:xfrm>
-                      <a:off x="0" y="0"/>
-                      <a:ext cx="5943600" cy="3341370"/>
-                    </a:xfrm>
-                    <a:prstGeom prst="rect">
-                      <a:avLst/>
-                    </a:prstGeom>
-                    <a:ln>
-                      <a:solidFill>
-                        <a:schemeClr val="tx1"/>
-                      </a:solidFill>
-                    </a:ln>
-                  </pic:spPr>
-                </pic:pic>
-              </a:graphicData>
-            </a:graphic>
-          </wp:inline>
-        </w:drawing>
-      </w:r>
-    </w:p>
-    <w:p>
-      <w:pPr>
-        <w:rPr>
-          <w:b/>
-        </w:rPr>
-      </w:pPr>
-      <w:r>
-        <w:br w:type="page"/>
-      </w:r>
-      <w:r>
-        <w:rPr>
-          <w:b/>
-        </w:rPr>
-        <w:lastRenderedPageBreak/>
-        <w:t>Omogućene funkcionalnosti:</w:t>
-      </w:r>
-    </w:p>
-    <w:p>
-      <w:r>
-        <w:t>1. Aplikacija se automatski otvara u u maksimiziranom stanju i ponuđeni kvad</w:t>
-      </w:r>
-      <w:r>
-        <w:t>r</w:t>
-      </w:r>
-      <w:r>
-        <w:t>i su kocke svih dimenzija od jedan do 10.</w:t>
-      </w:r>
-    </w:p>
-    <w:p>
-      <w:r>
-        <w:rPr>
-          <w:noProof/>
-        </w:rPr>
-        <w:drawing>
-          <wp:inline distT="0" distB="0" distL="0" distR="0" wp14:anchorId="32DC42F6" wp14:editId="27FC153D">
-            <wp:extent cx="5943600" cy="3341370"/>
-            <wp:effectExtent l="19050" t="19050" r="19050" b="11430"/>
-            <wp:docPr id="2" name="Picture 2"/>
             <wp:cNvGraphicFramePr>
               <a:graphicFrameLocks xmlns:a="http://schemas.openxmlformats.org/drawingml/2006/main" noChangeAspect="1"/>
             </wp:cNvGraphicFramePr>
@@ -404,35 +332,31 @@
       </w:r>
     </w:p>
     <w:p>
-      <w:r>
-        <w:t>2. Moguće je spremiti trenutnu strukturu klikom na gumb “Spremi” i odabirom lokacije i imena dokumenta koji će sadržati pozicije i lokacije svih kvadara u strukturi. Struktura se sprema u .csv formatu tako da svaki redak sadrži podatke jednog kvadra. Predloženo ime dokumenta je oblika: “Konstrukcija_yyyy_MM_dd_HH_mm_ss” s uvrštenim podatcima trenutnog vremena. Ako korisnik sprema sve konstrukcije na isto mjesto</w:t>
-      </w:r>
-      <w:r>
-        <w:t>,</w:t>
-      </w:r>
-      <w:r>
-        <w:t xml:space="preserve"> takav na</w:t>
-      </w:r>
-      <w:r>
-        <w:t>č</w:t>
-      </w:r>
-      <w:r>
-        <w:t xml:space="preserve">in nazivanja osigurao </w:t>
-      </w:r>
-      <w:r>
-        <w:t xml:space="preserve">bi </w:t>
-      </w:r>
-      <w:r>
-        <w:t xml:space="preserve">da su sve konstrukcije različitih imena </w:t>
-      </w:r>
-      <w:r>
-        <w:t>te</w:t>
-      </w:r>
-      <w:r>
-        <w:t xml:space="preserve"> sortirane uzlazno po vremenu nastanka. Korisnik može staviti </w:t>
-      </w:r>
-      <w:r>
-        <w:t>i bilo koje drugo dopušteno ime dokumenta.</w:t>
+      <w:pPr>
+        <w:rPr>
+          <w:b/>
+        </w:rPr>
+      </w:pPr>
+      <w:r>
+        <w:br w:type="page"/>
+      </w:r>
+      <w:r>
+        <w:rPr>
+          <w:b/>
+        </w:rPr>
+        <w:lastRenderedPageBreak/>
+        <w:t>Omogućene funkcionalnosti:</w:t>
+      </w:r>
+    </w:p>
+    <w:p>
+      <w:r>
+        <w:t>1. Aplikacija se automatski otvara u u maksimiziranom stanju i ponuđeni kvad</w:t>
+      </w:r>
+      <w:r>
+        <w:t>r</w:t>
+      </w:r>
+      <w:r>
+        <w:t>i su kocke svih dimenzija od jedan do 10.</w:t>
       </w:r>
     </w:p>
     <w:p>
@@ -440,12 +364,11 @@
         <w:rPr>
           <w:noProof/>
         </w:rPr>
-        <w:lastRenderedPageBreak/>
         <w:drawing>
-          <wp:inline distT="0" distB="0" distL="0" distR="0" wp14:anchorId="4ACFEA07" wp14:editId="687B05AB">
+          <wp:inline distT="0" distB="0" distL="0" distR="0" wp14:anchorId="32DC42F6" wp14:editId="27FC153D">
             <wp:extent cx="5943600" cy="3341370"/>
             <wp:effectExtent l="19050" t="19050" r="19050" b="11430"/>
-            <wp:docPr id="3" name="Picture 3"/>
+            <wp:docPr id="2" name="Picture 2"/>
             <wp:cNvGraphicFramePr>
               <a:graphicFrameLocks xmlns:a="http://schemas.openxmlformats.org/drawingml/2006/main" noChangeAspect="1"/>
             </wp:cNvGraphicFramePr>
@@ -483,16 +406,36 @@
         </w:drawing>
       </w:r>
     </w:p>
-    <w:p/>
-    <w:p>
-      <w:r>
-        <w:t>3. Spremljenu strukturu možemo učitati klikom na “Otvori” gumb i odabirom ispravnog csv dokumenta. Time se trenutna struktura prebriše, ali učitavanje</w:t>
-      </w:r>
-      <w:r>
-        <w:t xml:space="preserve"> je</w:t>
-      </w:r>
-      <w:r>
-        <w:t xml:space="preserve"> moguće poništiti klikom na gumb “Poništi”.</w:t>
+    <w:p>
+      <w:r>
+        <w:t>2. Moguće je spremiti trenutnu strukturu klikom na gumb “Spremi” i odabirom lokacije i imena dokumenta koji će sadržati pozicije i lokacije svih kvadara u strukturi. Struktura se sprema u .csv formatu tako da svaki redak sadrži podatke jednog kvadra. Predloženo ime dokumenta je oblika: “Konstrukcija_yyyy_MM_dd_HH_mm_ss” s uvrštenim podatcima trenutnog vremena. Ako korisnik sprema sve konstrukcije na isto mjesto</w:t>
+      </w:r>
+      <w:r>
+        <w:t>,</w:t>
+      </w:r>
+      <w:r>
+        <w:t xml:space="preserve"> takav na</w:t>
+      </w:r>
+      <w:r>
+        <w:t>č</w:t>
+      </w:r>
+      <w:r>
+        <w:t xml:space="preserve">in nazivanja osigurao </w:t>
+      </w:r>
+      <w:r>
+        <w:t xml:space="preserve">bi </w:t>
+      </w:r>
+      <w:r>
+        <w:t xml:space="preserve">da su sve konstrukcije različitih imena </w:t>
+      </w:r>
+      <w:r>
+        <w:t>te</w:t>
+      </w:r>
+      <w:r>
+        <w:t xml:space="preserve"> sortirane uzlazno po vremenu nastanka. Korisnik može staviti </w:t>
+      </w:r>
+      <w:r>
+        <w:t>i bilo koje drugo dopušteno ime dokumenta.</w:t>
       </w:r>
     </w:p>
     <w:p>
@@ -500,11 +443,12 @@
         <w:rPr>
           <w:noProof/>
         </w:rPr>
+        <w:lastRenderedPageBreak/>
         <w:drawing>
-          <wp:inline distT="0" distB="0" distL="0" distR="0" wp14:anchorId="0000F376" wp14:editId="6153A13B">
+          <wp:inline distT="0" distB="0" distL="0" distR="0" wp14:anchorId="4ACFEA07" wp14:editId="687B05AB">
             <wp:extent cx="5943600" cy="3341370"/>
             <wp:effectExtent l="19050" t="19050" r="19050" b="11430"/>
-            <wp:docPr id="4" name="Picture 4"/>
+            <wp:docPr id="3" name="Picture 3"/>
             <wp:cNvGraphicFramePr>
               <a:graphicFrameLocks xmlns:a="http://schemas.openxmlformats.org/drawingml/2006/main" noChangeAspect="1"/>
             </wp:cNvGraphicFramePr>
@@ -542,38 +486,16 @@
         </w:drawing>
       </w:r>
     </w:p>
-    <w:p>
-      <w:r>
-        <w:t xml:space="preserve">4. Klik na gumb “Poništi” poništava zadnju napravljenu akciju. Moguće je poništiti bilo koju akciju na strukturi, odnosno dodavanje (neovisno o načinu na koji je dodavanje napravljeno), premještanje, </w:t>
-      </w:r>
-      <w:r>
-        <w:lastRenderedPageBreak/>
-        <w:t>uklanjanje</w:t>
-      </w:r>
-      <w:r>
-        <w:t xml:space="preserve"> (individualnog kvadra ili više njih koji su uklonjeni pomoću “Ukloni najviše” ili “Ukloni nivo”)</w:t>
-      </w:r>
-      <w:r>
-        <w:t xml:space="preserve"> i učitavanje strukture iz csv dokumenta.</w:t>
-      </w:r>
-      <w:r>
-        <w:t xml:space="preserve"> Nije ograničeno koliko akcija se može poništiti.</w:t>
-      </w:r>
-    </w:p>
-    <w:p>
-      <w:r>
-        <w:t>5. Klik na gumb “Ponovo napravi” poništava efekt koji je imao zadnji klik na gumb “Poništi”. Ako nakon klika na gumb “Poništi” napravimo neku novu akciju</w:t>
-      </w:r>
-      <w:r>
-        <w:t>,</w:t>
-      </w:r>
-      <w:r>
-        <w:t xml:space="preserve"> više nije moguće koristiti “Ponovo napravi” jer se stanje konstrukcije promijenilo i nema garancije da bi poništavanje tog efekta bilo legalno. Isto kao i s “Poništi” nije ograničeno koliko puta za redom možemo koristiti ovu funkcionalnost.</w:t>
-      </w:r>
-    </w:p>
-    <w:p>
-      <w:r>
-        <w:t>6. Mijenjanje aktivnog pogleda odabirom pogleda koji želimo da bude aktivan u ComboBoxu na sredini desnog stupca.</w:t>
+    <w:p/>
+    <w:p>
+      <w:r>
+        <w:t>3. Spremljenu strukturu možemo učitati klikom na “Otvori” gumb i odabirom ispravnog csv dokumenta. Time se trenutna struktura prebriše, ali učitavanje</w:t>
+      </w:r>
+      <w:r>
+        <w:t xml:space="preserve"> je</w:t>
+      </w:r>
+      <w:r>
+        <w:t xml:space="preserve"> moguće poništiti klikom na gumb “Poništi”.</w:t>
       </w:r>
     </w:p>
     <w:p>
@@ -582,10 +504,10 @@
           <w:noProof/>
         </w:rPr>
         <w:drawing>
-          <wp:inline distT="0" distB="0" distL="0" distR="0" wp14:anchorId="6B2BAD50" wp14:editId="68DDFCCE">
+          <wp:inline distT="0" distB="0" distL="0" distR="0" wp14:anchorId="0000F376" wp14:editId="6153A13B">
             <wp:extent cx="5943600" cy="3341370"/>
             <wp:effectExtent l="19050" t="19050" r="19050" b="11430"/>
-            <wp:docPr id="6" name="Picture 6"/>
+            <wp:docPr id="4" name="Picture 4"/>
             <wp:cNvGraphicFramePr>
               <a:graphicFrameLocks xmlns:a="http://schemas.openxmlformats.org/drawingml/2006/main" noChangeAspect="1"/>
             </wp:cNvGraphicFramePr>
@@ -625,27 +547,36 @@
     </w:p>
     <w:p>
       <w:r>
-        <w:t xml:space="preserve">7. </w:t>
-      </w:r>
-      <w:r>
-        <w:t>Klikom na gumb “Ukloni najviše” s konstrukcije se uklanjaju svi kvadri čija je gornja ploha na istoj visi kao gornja ploha najvišeg kvadra.</w:t>
-      </w:r>
-    </w:p>
-    <w:p>
-      <w:r>
-        <w:br w:type="page"/>
-      </w:r>
-    </w:p>
-    <w:p>
+        <w:t xml:space="preserve">4. Klik na gumb “Poništi” poništava zadnju napravljenu akciju. Moguće je poništiti bilo koju akciju na strukturi, odnosno dodavanje (neovisno o načinu na koji je dodavanje napravljeno), premještanje, </w:t>
+      </w:r>
       <w:r>
         <w:lastRenderedPageBreak/>
-        <w:t>8. Klikom na gumb “Ukloni n</w:t>
-      </w:r>
-      <w:r>
-        <w:t>i</w:t>
-      </w:r>
-      <w:r>
-        <w:t>vo” s konstrukcije se uklanjaju svi kvadri koji nemaju neki drugi kvadar na sebi, odnosno koji su na najgornjem nivou.</w:t>
+        <w:t>uklanjanje</w:t>
+      </w:r>
+      <w:r>
+        <w:t xml:space="preserve"> (individualnog kvadra ili više njih koji su uklonjeni pomoću “Ukloni najviše” ili “Ukloni nivo”)</w:t>
+      </w:r>
+      <w:r>
+        <w:t xml:space="preserve"> i učitavanje strukture iz csv dokumenta.</w:t>
+      </w:r>
+      <w:r>
+        <w:t xml:space="preserve"> Nije ograničeno koliko akcija se može poništiti.</w:t>
+      </w:r>
+    </w:p>
+    <w:p>
+      <w:r>
+        <w:t>5. Klik na gumb “Ponovo napravi” poništava efekt koji je imao zadnji klik na gumb “Poništi”. Ako nakon klika na gumb “Poništi” napravimo neku novu akciju</w:t>
+      </w:r>
+      <w:r>
+        <w:t>,</w:t>
+      </w:r>
+      <w:r>
+        <w:t xml:space="preserve"> više nije moguće koristiti “Ponovo napravi” jer se stanje konstrukcije promijenilo i nema garancije da bi poništavanje tog efekta bilo legalno. Isto kao i s “Poništi” nije ograničeno koliko puta za redom možemo koristiti ovu funkcionalnost.</w:t>
+      </w:r>
+    </w:p>
+    <w:p>
+      <w:r>
+        <w:t>6. Mijenjanje aktivnog pogleda odabirom pogleda koji želimo da bude aktivan u ComboBoxu na sredini desnog stupca.</w:t>
       </w:r>
     </w:p>
     <w:p>
@@ -654,10 +585,10 @@
           <w:noProof/>
         </w:rPr>
         <w:drawing>
-          <wp:inline distT="0" distB="0" distL="0" distR="0" wp14:anchorId="2D34A552" wp14:editId="0754C62A">
+          <wp:inline distT="0" distB="0" distL="0" distR="0" wp14:anchorId="6B2BAD50" wp14:editId="68DDFCCE">
             <wp:extent cx="5943600" cy="3341370"/>
             <wp:effectExtent l="19050" t="19050" r="19050" b="11430"/>
-            <wp:docPr id="7" name="Picture 7"/>
+            <wp:docPr id="6" name="Picture 6"/>
             <wp:cNvGraphicFramePr>
               <a:graphicFrameLocks xmlns:a="http://schemas.openxmlformats.org/drawingml/2006/main" noChangeAspect="1"/>
             </wp:cNvGraphicFramePr>
@@ -697,7 +628,27 @@
     </w:p>
     <w:p>
       <w:r>
-        <w:t>9. Označavanjem CheckBoxa “Mreža” na aktivnom pogledu postaje vidljiva mreža koja iscrtava sva polja.</w:t>
+        <w:t xml:space="preserve">7. </w:t>
+      </w:r>
+      <w:r>
+        <w:t>Klikom na gumb “Ukloni najviše” s konstrukcije se uklanjaju svi kvadri čija je gornja ploha na istoj visi kao gornja ploha najvišeg kvadra.</w:t>
+      </w:r>
+    </w:p>
+    <w:p>
+      <w:r>
+        <w:br w:type="page"/>
+      </w:r>
+    </w:p>
+    <w:p>
+      <w:r>
+        <w:lastRenderedPageBreak/>
+        <w:t>8. Klikom na gumb “Ukloni n</w:t>
+      </w:r>
+      <w:r>
+        <w:t>i</w:t>
+      </w:r>
+      <w:r>
+        <w:t>vo” s konstrukcije se uklanjaju svi kvadri koji nemaju neki drugi kvadar na sebi, odnosno koji su na najgornjem nivou.</w:t>
       </w:r>
     </w:p>
     <w:p>
@@ -706,10 +657,10 @@
           <w:noProof/>
         </w:rPr>
         <w:drawing>
-          <wp:inline distT="0" distB="0" distL="0" distR="0" wp14:anchorId="6DA5E49E" wp14:editId="4382B9EA">
+          <wp:inline distT="0" distB="0" distL="0" distR="0" wp14:anchorId="2D34A552" wp14:editId="0754C62A">
             <wp:extent cx="5943600" cy="3341370"/>
             <wp:effectExtent l="19050" t="19050" r="19050" b="11430"/>
-            <wp:docPr id="8" name="Picture 8"/>
+            <wp:docPr id="7" name="Picture 7"/>
             <wp:cNvGraphicFramePr>
               <a:graphicFrameLocks xmlns:a="http://schemas.openxmlformats.org/drawingml/2006/main" noChangeAspect="1"/>
             </wp:cNvGraphicFramePr>
@@ -749,117 +700,7 @@
     </w:p>
     <w:p>
       <w:r>
-        <w:t>10. Klikom na gumb “Dodaj u izbor” među ponuđene kvadrove se dodaje kvadar zadanih dimenzija i on zamjenjuje onaj kvadar u izborniku koji najdulje nije bio izabran.</w:t>
-      </w:r>
-    </w:p>
-    <w:p>
-      <w:r>
-        <w:lastRenderedPageBreak/>
-        <w:t>11. Klikom na neki kvadar iz izbornika on postaje izabran. Ako je već izabran i kliknemo na njega on prestaje biti izabran</w:t>
-      </w:r>
-      <w:r>
-        <w:t>.</w:t>
-      </w:r>
-    </w:p>
-    <w:p>
-      <w:r>
-        <w:t>1</w:t>
-      </w:r>
-      <w:r>
-        <w:t>2</w:t>
-      </w:r>
-      <w:r>
-        <w:t>. Ako kliknemo na neko polje na aktivnom pogledu dok je na njemu vidljiva mreža:</w:t>
-      </w:r>
-      <w:r>
-        <w:br/>
-      </w:r>
-      <w:r>
-        <w:t>1</w:t>
-      </w:r>
-      <w:r>
-        <w:t>2</w:t>
-      </w:r>
-      <w:r>
-        <w:t>.1.</w:t>
-      </w:r>
-      <w:r>
-        <w:t xml:space="preserve"> Ako je odabran neki od kvadrova iz izbornika i ukoliko je taj potez dopušten</w:t>
-      </w:r>
-      <w:r>
-        <w:t>,</w:t>
-      </w:r>
-      <w:r>
-        <w:t xml:space="preserve"> na konstrukciju se          dodaje izabran kvadar tako da je njegov gornji lijevi vrh (u trenutnom pogledu) na polju na koje smo kliknuli.</w:t>
-      </w:r>
-      <w:r>
-        <w:br/>
-      </w:r>
-      <w:r>
-        <w:t>1</w:t>
-      </w:r>
-      <w:r>
-        <w:t>2</w:t>
-      </w:r>
-      <w:r>
-        <w:t>.2.</w:t>
-      </w:r>
-      <w:r>
-        <w:t xml:space="preserve"> </w:t>
-      </w:r>
-      <w:r>
-        <w:t>Ako nije odabran ni jedan od kvadrova</w:t>
-      </w:r>
-      <w:r>
-        <w:t>,</w:t>
-      </w:r>
-      <w:r>
-        <w:t xml:space="preserve"> briše se kvadar na koji smo kliknuli ako na poziciji na koju smo kliknuli postoji kvadar koji nema niti jedan kvadar na sebi.</w:t>
-      </w:r>
-    </w:p>
-    <w:p>
-      <w:r>
-        <w:t>1</w:t>
-      </w:r>
-      <w:r>
-        <w:t>3</w:t>
-      </w:r>
-      <w:r>
-        <w:t>.</w:t>
-      </w:r>
-      <w:r>
-        <w:t xml:space="preserve"> Ako nije vidljiva mreža:</w:t>
-      </w:r>
-      <w:r>
-        <w:br/>
-        <w:t>1</w:t>
-      </w:r>
-      <w:r>
-        <w:t>3</w:t>
-      </w:r>
-      <w:r>
-        <w:t>.1. Ako povučemo neki od kvadrova iz izbornika</w:t>
-      </w:r>
-      <w:r>
-        <w:t>,</w:t>
-      </w:r>
-      <w:r>
-        <w:t xml:space="preserve"> njegova veličina postaje ona njegova stvarna veličina u tom pogledu</w:t>
-      </w:r>
-      <w:r>
-        <w:t>. K</w:t>
-      </w:r>
-      <w:r>
-        <w:t>ada ga odvučemo tamo gdje ga želimo postaviti i pustimo</w:t>
-      </w:r>
-      <w:r>
-        <w:t>,</w:t>
-      </w:r>
-      <w:r>
-        <w:t xml:space="preserve"> taj kvadar se umetne u konstrukciju ako je to </w:t>
-      </w:r>
-      <w:r>
-        <w:t>ubacivanje dopušteno.</w:t>
+        <w:t>9. Označavanjem CheckBoxa “Mreža” na aktivnom pogledu postaje vidljiva mreža koja iscrtava sva polja.</w:t>
       </w:r>
     </w:p>
     <w:p>
@@ -868,10 +709,10 @@
           <w:noProof/>
         </w:rPr>
         <w:drawing>
-          <wp:inline distT="0" distB="0" distL="0" distR="0" wp14:anchorId="007F4DB8" wp14:editId="1AA1D779">
+          <wp:inline distT="0" distB="0" distL="0" distR="0" wp14:anchorId="6DA5E49E" wp14:editId="4382B9EA">
             <wp:extent cx="5943600" cy="3341370"/>
             <wp:effectExtent l="19050" t="19050" r="19050" b="11430"/>
-            <wp:docPr id="9" name="Picture 9"/>
+            <wp:docPr id="8" name="Picture 8"/>
             <wp:cNvGraphicFramePr>
               <a:graphicFrameLocks xmlns:a="http://schemas.openxmlformats.org/drawingml/2006/main" noChangeAspect="1"/>
             </wp:cNvGraphicFramePr>
@@ -908,6 +749,90 @@
           </wp:inline>
         </w:drawing>
       </w:r>
+    </w:p>
+    <w:p>
+      <w:r>
+        <w:t>10. Klikom na gumb “Dodaj u izbor” među ponuđene kvadrove se dodaje kvadar zadanih dimenzija i on zamjenjuje onaj kvadar u izborniku koji najdulje nije bio izabran.</w:t>
+      </w:r>
+    </w:p>
+    <w:p>
+      <w:r>
+        <w:lastRenderedPageBreak/>
+        <w:t>11. Klikom na neki kvadar iz izbornika on postaje izabran. Ako je već izabran i kliknemo na njega on prestaje biti izabran</w:t>
+      </w:r>
+      <w:r>
+        <w:t>.</w:t>
+      </w:r>
+    </w:p>
+    <w:p>
+      <w:r>
+        <w:t>1</w:t>
+      </w:r>
+      <w:r>
+        <w:t>2</w:t>
+      </w:r>
+      <w:r>
+        <w:t>. Ako kliknemo na neko polje na aktivnom pogledu dok je na njemu vidljiva mreža:</w:t>
+      </w:r>
+      <w:r>
+        <w:br/>
+      </w:r>
+      <w:r>
+        <w:t>1</w:t>
+      </w:r>
+      <w:r>
+        <w:t>2</w:t>
+      </w:r>
+      <w:r>
+        <w:t>.1.</w:t>
+      </w:r>
+      <w:r>
+        <w:t xml:space="preserve"> Ako je odabran neki od kvadrova iz izbornika i ukoliko je taj potez dopušten</w:t>
+      </w:r>
+      <w:r>
+        <w:t>,</w:t>
+      </w:r>
+      <w:r>
+        <w:t xml:space="preserve"> na konstrukciju se          dodaje izabran kvadar tako da je njegov gornji lijevi vrh (u trenutnom pogledu) na polju na koje smo kliknuli.</w:t>
+      </w:r>
+      <w:r>
+        <w:br/>
+      </w:r>
+      <w:r>
+        <w:t>1</w:t>
+      </w:r>
+      <w:r>
+        <w:t>2</w:t>
+      </w:r>
+      <w:r>
+        <w:t>.2.</w:t>
+      </w:r>
+      <w:r>
+        <w:t xml:space="preserve"> </w:t>
+      </w:r>
+      <w:r>
+        <w:t>Ako nije odabran ni jedan od kvadrova</w:t>
+      </w:r>
+      <w:r>
+        <w:t>,</w:t>
+      </w:r>
+      <w:r>
+        <w:t xml:space="preserve"> briše se kvadar na koji smo kliknuli ako na poziciji na koju smo kliknuli postoji kvadar koji nema niti jedan kvadar na sebi.</w:t>
+      </w:r>
+    </w:p>
+    <w:p>
+      <w:r>
+        <w:t>1</w:t>
+      </w:r>
+      <w:r>
+        <w:t>3</w:t>
+      </w:r>
+      <w:r>
+        <w:t>.</w:t>
+      </w:r>
+      <w:r>
+        <w:t xml:space="preserve"> Ako nije vidljiva mreža:</w:t>
+      </w:r>
       <w:r>
         <w:br/>
         <w:t>1</w:t>
@@ -916,6 +841,84 @@
         <w:t>3</w:t>
       </w:r>
       <w:r>
+        <w:t>.1. Ako povučemo neki od kvadrova iz izbornika</w:t>
+      </w:r>
+      <w:r>
+        <w:t>,</w:t>
+      </w:r>
+      <w:r>
+        <w:t xml:space="preserve"> njegova veličina postaje ona njegova stvarna veličina u tom pogledu</w:t>
+      </w:r>
+      <w:r>
+        <w:t>. K</w:t>
+      </w:r>
+      <w:r>
+        <w:t>ada ga odvučemo tamo gdje ga želimo postaviti i pustimo</w:t>
+      </w:r>
+      <w:r>
+        <w:t>,</w:t>
+      </w:r>
+      <w:r>
+        <w:t xml:space="preserve"> taj kvadar se umetne u konstrukciju ako je to </w:t>
+      </w:r>
+      <w:r>
+        <w:t>ubacivanje dopušteno.</w:t>
+      </w:r>
+    </w:p>
+    <w:p>
+      <w:r>
+        <w:rPr>
+          <w:noProof/>
+        </w:rPr>
+        <w:drawing>
+          <wp:inline distT="0" distB="0" distL="0" distR="0" wp14:anchorId="007F4DB8" wp14:editId="1AA1D779">
+            <wp:extent cx="5943600" cy="3341370"/>
+            <wp:effectExtent l="19050" t="19050" r="19050" b="11430"/>
+            <wp:docPr id="9" name="Picture 9"/>
+            <wp:cNvGraphicFramePr>
+              <a:graphicFrameLocks xmlns:a="http://schemas.openxmlformats.org/drawingml/2006/main" noChangeAspect="1"/>
+            </wp:cNvGraphicFramePr>
+            <a:graphic xmlns:a="http://schemas.openxmlformats.org/drawingml/2006/main">
+              <a:graphicData uri="http://schemas.openxmlformats.org/drawingml/2006/picture">
+                <pic:pic xmlns:pic="http://schemas.openxmlformats.org/drawingml/2006/picture">
+                  <pic:nvPicPr>
+                    <pic:cNvPr id="1" name=""/>
+                    <pic:cNvPicPr/>
+                  </pic:nvPicPr>
+                  <pic:blipFill>
+                    <a:blip r:embed="rId12"/>
+                    <a:stretch>
+                      <a:fillRect/>
+                    </a:stretch>
+                  </pic:blipFill>
+                  <pic:spPr>
+                    <a:xfrm>
+                      <a:off x="0" y="0"/>
+                      <a:ext cx="5943600" cy="3341370"/>
+                    </a:xfrm>
+                    <a:prstGeom prst="rect">
+                      <a:avLst/>
+                    </a:prstGeom>
+                    <a:ln>
+                      <a:solidFill>
+                        <a:schemeClr val="tx1"/>
+                      </a:solidFill>
+                    </a:ln>
+                  </pic:spPr>
+                </pic:pic>
+              </a:graphicData>
+            </a:graphic>
+          </wp:inline>
+        </w:drawing>
+      </w:r>
+      <w:r>
+        <w:br/>
+        <w:t>1</w:t>
+      </w:r>
+      <w:r>
+        <w:t>3</w:t>
+      </w:r>
+      <w:r>
         <w:t>.1. Ako kliknemo na neki od kvadrova iz izbornika koji nema ni jedan kvadar na sebi i odvučemo ga na neko drugom mjesto</w:t>
       </w:r>
       <w:r>
@@ -1038,8 +1041,6 @@
       <w:r>
         <w:t>ć</w:t>
       </w:r>
-      <w:bookmarkStart w:id="0" w:name="_GoBack"/>
-      <w:bookmarkEnd w:id="0"/>
       <w:r>
         <w:t>u klase ActionsHelper koja sadrži dva stoga. Jedan za akcije koje su napravljene, a drugi za akcije koje su poništene. Ona sadrži i metode preko kojih se akcije mogu dodavati u njih.</w:t>
       </w:r>
@@ -1479,6 +1480,29 @@
     <w:semiHidden/>
     <w:unhideWhenUsed/>
   </w:style>
+  <w:style w:type="character" w:styleId="Hyperlink">
+    <w:name w:val="Hyperlink"/>
+    <w:basedOn w:val="DefaultParagraphFont"/>
+    <w:uiPriority w:val="99"/>
+    <w:unhideWhenUsed/>
+    <w:rsid w:val="007E2811"/>
+    <w:rPr>
+      <w:color w:val="0563C1" w:themeColor="hyperlink"/>
+      <w:u w:val="single"/>
+    </w:rPr>
+  </w:style>
+  <w:style w:type="character" w:styleId="UnresolvedMention">
+    <w:name w:val="Unresolved Mention"/>
+    <w:basedOn w:val="DefaultParagraphFont"/>
+    <w:uiPriority w:val="99"/>
+    <w:semiHidden/>
+    <w:unhideWhenUsed/>
+    <w:rsid w:val="007E2811"/>
+    <w:rPr>
+      <w:color w:val="605E5C"/>
+      <w:shd w:val="clear" w:color="auto" w:fill="E1DFDD"/>
+    </w:rPr>
+  </w:style>
 </w:styles>
 </file>
 

</xml_diff>